<commit_message>
fix: Fix cause of ooxml schema errors
</commit_message>
<xml_diff>
--- a/docx-cc/tests/data/run_with_params_expected.docx
+++ b/docx-cc/tests/data/run_with_params_expected.docx
@@ -49,26 +49,6 @@
         </w:sdtPr>
         <w:sdtContent>
           <w:r>
-            <w:rPr>
-              <w:i/>
-              <w:iCs/>
-              <w:color w:val="FF0000"/>
-            </w:rPr>
-            <w:rPr>
-              <w:i/>
-              <w:iCs/>
-              <w:color w:val="FF0000"/>
-            </w:rPr>
-            <w:rPr>
-              <w:i/>
-              <w:iCs/>
-              <w:color w:val="FF0000"/>
-            </w:rPr>
-            <w:rPr>
-              <w:i/>
-              <w:iCs/>
-              <w:color w:val="FF0000"/>
-            </w:rPr>
             <w:rPr>
               <w:i/>
               <w:iCs/>

</xml_diff>